<commit_message>
extra vragen sales interview
</commit_message>
<xml_diff>
--- a/Project documents/interviews/Interview-Sales.docx
+++ b/Project documents/interviews/Interview-Sales.docx
@@ -6,11 +6,13 @@
       <w:pPr>
         <w:rPr>
           <w:sz w:val="28"/>
+          <w:lang w:val="en-US"/>
         </w:rPr>
       </w:pPr>
       <w:r>
         <w:rPr>
           <w:sz w:val="28"/>
+          <w:lang w:val="en-US"/>
         </w:rPr>
         <w:t>Interview</w:t>
       </w:r>
@@ -19,6 +21,7 @@
       <w:pPr>
         <w:rPr>
           <w:sz w:val="28"/>
+          <w:lang w:val="en-US"/>
         </w:rPr>
       </w:pPr>
     </w:p>
@@ -48,7 +51,14 @@
           <w:sz w:val="24"/>
           <w:lang w:val="en-US"/>
         </w:rPr>
-        <w:t>. J. Berger:</w:t>
+        <w:t xml:space="preserve"> </w:t>
+      </w:r>
+      <w:r>
+        <w:rPr>
+          <w:sz w:val="24"/>
+          <w:lang w:val="en-US"/>
+        </w:rPr>
+        <w:t>J. Berger:</w:t>
       </w:r>
     </w:p>
     <w:p>
@@ -77,15 +87,10 @@
           <w:sz w:val="24"/>
           <w:lang w:val="en-US"/>
         </w:rPr>
-        <w:t>What are for you the most important things the application i</w:t>
-      </w:r>
-      <w:r>
-        <w:rPr>
-          <w:sz w:val="24"/>
-          <w:lang w:val="en-US"/>
-        </w:rPr>
-        <w:t>s able to do for the sales department?</w:t>
-      </w:r>
+        <w:t>How does the system you use at this moment in time work? And how do you want it changed?</w:t>
+      </w:r>
+      <w:bookmarkStart w:id="0" w:name="_GoBack"/>
+      <w:bookmarkEnd w:id="0"/>
     </w:p>
     <w:p>
       <w:pPr>
@@ -113,28 +118,28 @@
           <w:sz w:val="24"/>
           <w:lang w:val="en-US"/>
         </w:rPr>
-        <w:t xml:space="preserve">Which </w:t>
-      </w:r>
-      <w:r>
-        <w:rPr>
-          <w:sz w:val="24"/>
-          <w:lang w:val="en-US"/>
-        </w:rPr>
-        <w:t xml:space="preserve">personal </w:t>
-      </w:r>
-      <w:r>
-        <w:rPr>
-          <w:sz w:val="24"/>
-          <w:lang w:val="en-US"/>
-        </w:rPr>
-        <w:t>information i</w:t>
-      </w:r>
-      <w:r>
-        <w:rPr>
-          <w:sz w:val="24"/>
-          <w:lang w:val="en-US"/>
-        </w:rPr>
-        <w:t>s the customer required to fill in?</w:t>
+        <w:t>What are for you</w:t>
+      </w:r>
+      <w:r>
+        <w:rPr>
+          <w:sz w:val="24"/>
+          <w:lang w:val="en-US"/>
+        </w:rPr>
+        <w:t xml:space="preserve"> </w:t>
+      </w:r>
+      <w:r>
+        <w:rPr>
+          <w:sz w:val="24"/>
+          <w:lang w:val="en-US"/>
+        </w:rPr>
+        <w:t>the most important things the application i</w:t>
+      </w:r>
+      <w:r>
+        <w:rPr>
+          <w:sz w:val="24"/>
+          <w:lang w:val="en-US"/>
+        </w:rPr>
+        <w:t>s able to do for the sales department?</w:t>
       </w:r>
     </w:p>
     <w:p>
@@ -163,7 +168,28 @@
           <w:sz w:val="24"/>
           <w:lang w:val="en-US"/>
         </w:rPr>
-        <w:t>How is the offer number determined?</w:t>
+        <w:t xml:space="preserve">Which </w:t>
+      </w:r>
+      <w:r>
+        <w:rPr>
+          <w:sz w:val="24"/>
+          <w:lang w:val="en-US"/>
+        </w:rPr>
+        <w:t xml:space="preserve">personal </w:t>
+      </w:r>
+      <w:r>
+        <w:rPr>
+          <w:sz w:val="24"/>
+          <w:lang w:val="en-US"/>
+        </w:rPr>
+        <w:t>information i</w:t>
+      </w:r>
+      <w:r>
+        <w:rPr>
+          <w:sz w:val="24"/>
+          <w:lang w:val="en-US"/>
+        </w:rPr>
+        <w:t>s the customer required to fill in?</w:t>
       </w:r>
     </w:p>
     <w:p>
@@ -192,6 +218,35 @@
           <w:sz w:val="24"/>
           <w:lang w:val="en-US"/>
         </w:rPr>
+        <w:t>How is the offer number determined?</w:t>
+      </w:r>
+    </w:p>
+    <w:p>
+      <w:pPr>
+        <w:pStyle w:val="Lijstalinea"/>
+        <w:rPr>
+          <w:sz w:val="24"/>
+          <w:lang w:val="en-US"/>
+        </w:rPr>
+      </w:pPr>
+    </w:p>
+    <w:p>
+      <w:pPr>
+        <w:pStyle w:val="Lijstalinea"/>
+        <w:numPr>
+          <w:ilvl w:val="0"/>
+          <w:numId w:val="1"/>
+        </w:numPr>
+        <w:rPr>
+          <w:sz w:val="24"/>
+          <w:lang w:val="en-US"/>
+        </w:rPr>
+      </w:pPr>
+      <w:r>
+        <w:rPr>
+          <w:sz w:val="24"/>
+          <w:lang w:val="en-US"/>
+        </w:rPr>
         <w:t>How do you want to send the information to the finance department (mail, physical)</w:t>
       </w:r>
       <w:r>
@@ -211,13 +266,29 @@
     </w:p>
     <w:p>
       <w:pPr>
-        <w:rPr>
-          <w:sz w:val="24"/>
-          <w:lang w:val="en-US"/>
-        </w:rPr>
-      </w:pPr>
-      <w:bookmarkStart w:id="0" w:name="_GoBack"/>
-      <w:bookmarkEnd w:id="0"/>
+        <w:pStyle w:val="Lijstalinea"/>
+        <w:rPr>
+          <w:sz w:val="24"/>
+          <w:lang w:val="en-US"/>
+        </w:rPr>
+      </w:pPr>
+    </w:p>
+    <w:p>
+      <w:pPr>
+        <w:pStyle w:val="Lijstalinea"/>
+        <w:rPr>
+          <w:sz w:val="24"/>
+          <w:lang w:val="en-US"/>
+        </w:rPr>
+      </w:pPr>
+    </w:p>
+    <w:p>
+      <w:pPr>
+        <w:rPr>
+          <w:sz w:val="24"/>
+          <w:lang w:val="en-US"/>
+        </w:rPr>
+      </w:pPr>
     </w:p>
     <w:p>
       <w:pPr>
@@ -356,7 +427,7 @@
   <w:abstractNum w:abstractNumId="1" w15:restartNumberingAfterBreak="0">
     <w:nsid w:val="65500A27"/>
     <w:multiLevelType w:val="hybridMultilevel"/>
-    <w:tmpl w:val="69D23C1A"/>
+    <w:tmpl w:val="84F8874A"/>
     <w:lvl w:ilvl="0" w:tplc="04130001">
       <w:start w:val="1"/>
       <w:numFmt w:val="bullet"/>

</xml_diff>

<commit_message>
Interview sales met antwoorden
</commit_message>
<xml_diff>
--- a/Project documents/interviews/Interview-Sales.docx
+++ b/Project documents/interviews/Interview-Sales.docx
@@ -1,6 +1,6 @@
 
 <file path=word/document.xml><?xml version="1.0" encoding="utf-8"?>
-<w:document xmlns:wpc="http://schemas.microsoft.com/office/word/2010/wordprocessingCanvas" xmlns:mc="http://schemas.openxmlformats.org/markup-compatibility/2006" xmlns:o="urn:schemas-microsoft-com:office:office" xmlns:r="http://schemas.openxmlformats.org/officeDocument/2006/relationships" xmlns:m="http://schemas.openxmlformats.org/officeDocument/2006/math" xmlns:v="urn:schemas-microsoft-com:vml" xmlns:wp14="http://schemas.microsoft.com/office/word/2010/wordprocessingDrawing" xmlns:wp="http://schemas.openxmlformats.org/drawingml/2006/wordprocessingDrawing" xmlns:w10="urn:schemas-microsoft-com:office:word" xmlns:w="http://schemas.openxmlformats.org/wordprocessingml/2006/main" xmlns:w14="http://schemas.microsoft.com/office/word/2010/wordml" xmlns:w15="http://schemas.microsoft.com/office/word/2012/wordml" xmlns:wpg="http://schemas.microsoft.com/office/word/2010/wordprocessingGroup" xmlns:wpi="http://schemas.microsoft.com/office/word/2010/wordprocessingInk" xmlns:wne="http://schemas.microsoft.com/office/word/2006/wordml" xmlns:wps="http://schemas.microsoft.com/office/word/2010/wordprocessingShape" mc:Ignorable="w14 w15 wp14">
+<w:document xmlns:wpc="http://schemas.microsoft.com/office/word/2010/wordprocessingCanvas" xmlns:cx="http://schemas.microsoft.com/office/drawing/2014/chartex" xmlns:cx1="http://schemas.microsoft.com/office/drawing/2015/9/8/chartex" xmlns:cx2="http://schemas.microsoft.com/office/drawing/2015/10/21/chartex" xmlns:mc="http://schemas.openxmlformats.org/markup-compatibility/2006" xmlns:o="urn:schemas-microsoft-com:office:office" xmlns:r="http://schemas.openxmlformats.org/officeDocument/2006/relationships" xmlns:m="http://schemas.openxmlformats.org/officeDocument/2006/math" xmlns:v="urn:schemas-microsoft-com:vml" xmlns:wp14="http://schemas.microsoft.com/office/word/2010/wordprocessingDrawing" xmlns:wp="http://schemas.openxmlformats.org/drawingml/2006/wordprocessingDrawing" xmlns:w10="urn:schemas-microsoft-com:office:word" xmlns:w="http://schemas.openxmlformats.org/wordprocessingml/2006/main" xmlns:w14="http://schemas.microsoft.com/office/word/2010/wordml" xmlns:w15="http://schemas.microsoft.com/office/word/2012/wordml" xmlns:w16se="http://schemas.microsoft.com/office/word/2015/wordml/symex" xmlns:wpg="http://schemas.microsoft.com/office/word/2010/wordprocessingGroup" xmlns:wpi="http://schemas.microsoft.com/office/word/2010/wordprocessingInk" xmlns:wne="http://schemas.microsoft.com/office/word/2006/wordml" xmlns:wps="http://schemas.microsoft.com/office/word/2010/wordprocessingShape" mc:Ignorable="w14 w15 w16se wp14">
   <w:body>
     <w:p>
       <w:pPr>
@@ -95,7 +95,7 @@
         <w:pStyle w:val="Lijstalinea"/>
         <w:numPr>
           <w:ilvl w:val="0"/>
-          <w:numId w:val="1"/>
+          <w:numId w:val="5"/>
         </w:numPr>
         <w:rPr>
           <w:sz w:val="24"/>
@@ -107,12 +107,11 @@
           <w:sz w:val="24"/>
           <w:lang w:val="en-US"/>
         </w:rPr>
-        <w:t>Can you name some pros and cons of the system used at this moment in time?</w:t>
-      </w:r>
-    </w:p>
-    <w:p>
-      <w:pPr>
-        <w:pStyle w:val="Lijstalinea"/>
+        <w:t xml:space="preserve">They don’t have a system yet. </w:t>
+      </w:r>
+    </w:p>
+    <w:p>
+      <w:pPr>
         <w:rPr>
           <w:sz w:val="24"/>
           <w:lang w:val="en-US"/>
@@ -136,28 +135,27 @@
           <w:sz w:val="24"/>
           <w:lang w:val="en-US"/>
         </w:rPr>
-        <w:t>What are for you</w:t>
-      </w:r>
-      <w:r>
-        <w:rPr>
-          <w:sz w:val="24"/>
-          <w:lang w:val="en-US"/>
-        </w:rPr>
-        <w:t xml:space="preserve"> </w:t>
-      </w:r>
-      <w:r>
-        <w:rPr>
-          <w:sz w:val="24"/>
-          <w:lang w:val="en-US"/>
-        </w:rPr>
-        <w:t>the most important things the application i</w:t>
-      </w:r>
-      <w:r>
-        <w:rPr>
-          <w:sz w:val="24"/>
-          <w:lang w:val="en-US"/>
-        </w:rPr>
-        <w:t>s able to do for the sales department?</w:t>
+        <w:t>Can you name some pros and cons of the system used at this moment in time?</w:t>
+      </w:r>
+    </w:p>
+    <w:p>
+      <w:pPr>
+        <w:pStyle w:val="Lijstalinea"/>
+        <w:numPr>
+          <w:ilvl w:val="0"/>
+          <w:numId w:val="5"/>
+        </w:numPr>
+        <w:rPr>
+          <w:sz w:val="24"/>
+          <w:lang w:val="en-US"/>
+        </w:rPr>
+      </w:pPr>
+      <w:r>
+        <w:rPr>
+          <w:sz w:val="24"/>
+          <w:lang w:val="en-US"/>
+        </w:rPr>
+        <w:t>They don’t have a system at this moment</w:t>
       </w:r>
     </w:p>
     <w:p>
@@ -186,30 +184,86 @@
           <w:sz w:val="24"/>
           <w:lang w:val="en-US"/>
         </w:rPr>
-        <w:t>What data do you need to put in the database</w:t>
-      </w:r>
-      <w:r>
-        <w:rPr>
-          <w:sz w:val="24"/>
-          <w:lang w:val="en-US"/>
-        </w:rPr>
-        <w:t>, and what do you need to see in the database</w:t>
-      </w:r>
-      <w:bookmarkStart w:id="0" w:name="_GoBack"/>
-      <w:bookmarkEnd w:id="0"/>
-      <w:r>
-        <w:rPr>
-          <w:sz w:val="24"/>
-          <w:lang w:val="en-US"/>
-        </w:rPr>
-        <w:t>?</w:t>
-      </w:r>
-    </w:p>
-    <w:p>
-      <w:pPr>
-        <w:pStyle w:val="Lijstalinea"/>
-        <w:rPr>
-          <w:sz w:val="24"/>
+        <w:t>What are for you</w:t>
+      </w:r>
+      <w:r>
+        <w:rPr>
+          <w:sz w:val="24"/>
+          <w:lang w:val="en-US"/>
+        </w:rPr>
+        <w:t xml:space="preserve"> </w:t>
+      </w:r>
+      <w:r>
+        <w:rPr>
+          <w:sz w:val="24"/>
+          <w:lang w:val="en-US"/>
+        </w:rPr>
+        <w:t>the most important things the application i</w:t>
+      </w:r>
+      <w:r>
+        <w:rPr>
+          <w:sz w:val="24"/>
+          <w:lang w:val="en-US"/>
+        </w:rPr>
+        <w:t>s able to do for the sales department?</w:t>
+      </w:r>
+    </w:p>
+    <w:p>
+      <w:pPr>
+        <w:pStyle w:val="Lijstalinea"/>
+        <w:rPr>
+          <w:sz w:val="24"/>
+          <w:lang w:val="en-US"/>
+        </w:rPr>
+      </w:pPr>
+    </w:p>
+    <w:p>
+      <w:pPr>
+        <w:pStyle w:val="Lijstalinea"/>
+        <w:numPr>
+          <w:ilvl w:val="0"/>
+          <w:numId w:val="5"/>
+        </w:numPr>
+        <w:rPr>
+          <w:sz w:val="24"/>
+          <w:lang w:val="en-US"/>
+        </w:rPr>
+      </w:pPr>
+      <w:r>
+        <w:rPr>
+          <w:sz w:val="24"/>
+          <w:lang w:val="en-US"/>
+        </w:rPr>
+        <w:t xml:space="preserve">When a customer has a payment delay they want to indicate it by just pushing one button. If a customer isn’t credit worthy, </w:t>
+      </w:r>
+      <w:proofErr w:type="gramStart"/>
+      <w:r>
+        <w:rPr>
+          <w:sz w:val="24"/>
+          <w:lang w:val="en-US"/>
+        </w:rPr>
+        <w:t>They</w:t>
+      </w:r>
+      <w:proofErr w:type="gramEnd"/>
+      <w:r>
+        <w:rPr>
+          <w:sz w:val="24"/>
+          <w:lang w:val="en-US"/>
+        </w:rPr>
+        <w:t xml:space="preserve"> want the system to immediately reject the customer</w:t>
+      </w:r>
+      <w:r>
+        <w:rPr>
+          <w:sz w:val="24"/>
+          <w:lang w:val="en-US"/>
+        </w:rPr>
+        <w:t xml:space="preserve">. </w:t>
+      </w:r>
+    </w:p>
+    <w:p>
+      <w:pPr>
+        <w:pStyle w:val="Geenafstand"/>
+        <w:rPr>
           <w:lang w:val="en-US"/>
         </w:rPr>
       </w:pPr>
@@ -258,6 +312,26 @@
     <w:p>
       <w:pPr>
         <w:pStyle w:val="Lijstalinea"/>
+        <w:numPr>
+          <w:ilvl w:val="0"/>
+          <w:numId w:val="5"/>
+        </w:numPr>
+        <w:rPr>
+          <w:sz w:val="24"/>
+          <w:lang w:val="en-US"/>
+        </w:rPr>
+      </w:pPr>
+      <w:r>
+        <w:rPr>
+          <w:sz w:val="24"/>
+          <w:lang w:val="en-US"/>
+        </w:rPr>
+        <w:t>This can be found in the document sent with the email</w:t>
+      </w:r>
+    </w:p>
+    <w:p>
+      <w:pPr>
+        <w:pStyle w:val="Lijstalinea"/>
         <w:rPr>
           <w:sz w:val="24"/>
           <w:lang w:val="en-US"/>
@@ -287,6 +361,26 @@
     <w:p>
       <w:pPr>
         <w:pStyle w:val="Lijstalinea"/>
+        <w:numPr>
+          <w:ilvl w:val="0"/>
+          <w:numId w:val="5"/>
+        </w:numPr>
+        <w:rPr>
+          <w:sz w:val="24"/>
+          <w:lang w:val="en-US"/>
+        </w:rPr>
+      </w:pPr>
+      <w:r>
+        <w:rPr>
+          <w:sz w:val="24"/>
+          <w:lang w:val="en-US"/>
+        </w:rPr>
+        <w:t>They don’t have a system for that yet.</w:t>
+      </w:r>
+    </w:p>
+    <w:p>
+      <w:pPr>
+        <w:pStyle w:val="Lijstalinea"/>
         <w:rPr>
           <w:sz w:val="24"/>
           <w:lang w:val="en-US"/>
@@ -330,6 +424,33 @@
     <w:p>
       <w:pPr>
         <w:pStyle w:val="Lijstalinea"/>
+        <w:numPr>
+          <w:ilvl w:val="0"/>
+          <w:numId w:val="5"/>
+        </w:numPr>
+        <w:rPr>
+          <w:sz w:val="24"/>
+          <w:lang w:val="en-US"/>
+        </w:rPr>
+      </w:pPr>
+      <w:r>
+        <w:rPr>
+          <w:sz w:val="24"/>
+          <w:lang w:val="en-US"/>
+        </w:rPr>
+        <w:t>They want it to go via the program.</w:t>
+      </w:r>
+      <w:r>
+        <w:rPr>
+          <w:sz w:val="24"/>
+          <w:lang w:val="en-US"/>
+        </w:rPr>
+        <w:t xml:space="preserve"> No mails and no physical copy’s</w:t>
+      </w:r>
+    </w:p>
+    <w:p>
+      <w:pPr>
+        <w:pStyle w:val="Lijstalinea"/>
         <w:rPr>
           <w:sz w:val="24"/>
           <w:lang w:val="en-US"/>
@@ -353,37 +474,7 @@
           <w:sz w:val="24"/>
           <w:lang w:val="en-US"/>
         </w:rPr>
-        <w:t xml:space="preserve">Which </w:t>
-      </w:r>
-      <w:proofErr w:type="spellStart"/>
-      <w:r>
-        <w:rPr>
-          <w:sz w:val="24"/>
-          <w:lang w:val="en-US"/>
-        </w:rPr>
-        <w:t>departements</w:t>
-      </w:r>
-      <w:proofErr w:type="spellEnd"/>
-      <w:r>
-        <w:rPr>
-          <w:sz w:val="24"/>
-          <w:lang w:val="en-US"/>
-        </w:rPr>
-        <w:t xml:space="preserve"> are allowed to add/delete</w:t>
-      </w:r>
-      <w:r>
-        <w:rPr>
-          <w:sz w:val="24"/>
-          <w:lang w:val="en-US"/>
-        </w:rPr>
-        <w:t>/edit</w:t>
-      </w:r>
-      <w:r>
-        <w:rPr>
-          <w:sz w:val="24"/>
-          <w:lang w:val="en-US"/>
-        </w:rPr>
-        <w:t xml:space="preserve"> customers?</w:t>
+        <w:t>Do want to display your information in different ways then on screen?</w:t>
       </w:r>
     </w:p>
     <w:p>
@@ -412,7 +503,64 @@
           <w:sz w:val="24"/>
           <w:lang w:val="en-US"/>
         </w:rPr>
-        <w:t>If customers are deleted, do they have to be archived for future purposes?</w:t>
+        <w:t xml:space="preserve">Which </w:t>
+      </w:r>
+      <w:r>
+        <w:rPr>
+          <w:sz w:val="24"/>
+          <w:lang w:val="en-US"/>
+        </w:rPr>
+        <w:t>departments</w:t>
+      </w:r>
+      <w:r>
+        <w:rPr>
+          <w:sz w:val="24"/>
+          <w:lang w:val="en-US"/>
+        </w:rPr>
+        <w:t xml:space="preserve"> are allowed to add/delete</w:t>
+      </w:r>
+      <w:r>
+        <w:rPr>
+          <w:sz w:val="24"/>
+          <w:lang w:val="en-US"/>
+        </w:rPr>
+        <w:t>/edit</w:t>
+      </w:r>
+      <w:r>
+        <w:rPr>
+          <w:sz w:val="24"/>
+          <w:lang w:val="en-US"/>
+        </w:rPr>
+        <w:t xml:space="preserve"> customers?</w:t>
+      </w:r>
+    </w:p>
+    <w:p>
+      <w:pPr>
+        <w:pStyle w:val="Lijstalinea"/>
+        <w:rPr>
+          <w:sz w:val="24"/>
+          <w:lang w:val="en-US"/>
+        </w:rPr>
+      </w:pPr>
+    </w:p>
+    <w:p>
+      <w:pPr>
+        <w:pStyle w:val="Lijstalinea"/>
+        <w:numPr>
+          <w:ilvl w:val="0"/>
+          <w:numId w:val="5"/>
+        </w:numPr>
+        <w:rPr>
+          <w:sz w:val="24"/>
+          <w:lang w:val="en-US"/>
+        </w:rPr>
+      </w:pPr>
+      <w:r>
+        <w:rPr>
+          <w:sz w:val="24"/>
+          <w:lang w:val="en-US"/>
+        </w:rPr>
+        <w:t xml:space="preserve">They want to be able to add, delete and edit customers. </w:t>
       </w:r>
     </w:p>
     <w:p>
@@ -441,7 +589,7 @@
           <w:sz w:val="24"/>
           <w:lang w:val="en-US"/>
         </w:rPr>
-        <w:t xml:space="preserve">What information does there need to be in the help function? </w:t>
+        <w:t>If customers are deleted, do they have to be archived for future purposes?</w:t>
       </w:r>
     </w:p>
     <w:p>
@@ -462,6 +610,73 @@
         </w:numPr>
         <w:rPr>
           <w:sz w:val="24"/>
+          <w:lang w:val="en-US"/>
+        </w:rPr>
+      </w:pPr>
+      <w:r>
+        <w:rPr>
+          <w:sz w:val="24"/>
+          <w:lang w:val="en-US"/>
+        </w:rPr>
+        <w:t xml:space="preserve">What information does there need to be in the help function? </w:t>
+      </w:r>
+    </w:p>
+    <w:p>
+      <w:pPr>
+        <w:pStyle w:val="Lijstalinea"/>
+        <w:rPr>
+          <w:sz w:val="24"/>
+          <w:lang w:val="en-US"/>
+        </w:rPr>
+      </w:pPr>
+    </w:p>
+    <w:p>
+      <w:pPr>
+        <w:pStyle w:val="Lijstalinea"/>
+        <w:numPr>
+          <w:ilvl w:val="0"/>
+          <w:numId w:val="5"/>
+        </w:numPr>
+        <w:rPr>
+          <w:sz w:val="24"/>
+          <w:lang w:val="en-US"/>
+        </w:rPr>
+      </w:pPr>
+      <w:r>
+        <w:rPr>
+          <w:sz w:val="24"/>
+          <w:lang w:val="en-US"/>
+        </w:rPr>
+        <w:t xml:space="preserve">They want a small what is this button at every field in the form. They don’t need anything in the help function for </w:t>
+      </w:r>
+      <w:r>
+        <w:rPr>
+          <w:sz w:val="24"/>
+          <w:lang w:val="en-US"/>
+        </w:rPr>
+        <w:t>themselves</w:t>
+      </w:r>
+      <w:bookmarkStart w:id="0" w:name="_GoBack"/>
+      <w:bookmarkEnd w:id="0"/>
+    </w:p>
+    <w:p>
+      <w:pPr>
+        <w:pStyle w:val="Lijstalinea"/>
+        <w:rPr>
+          <w:sz w:val="24"/>
+          <w:lang w:val="en-US"/>
+        </w:rPr>
+      </w:pPr>
+    </w:p>
+    <w:p>
+      <w:pPr>
+        <w:pStyle w:val="Lijstalinea"/>
+        <w:numPr>
+          <w:ilvl w:val="0"/>
+          <w:numId w:val="1"/>
+        </w:numPr>
+        <w:rPr>
+          <w:sz w:val="24"/>
           <w:szCs w:val="24"/>
           <w:lang w:val="en-US"/>
         </w:rPr>
@@ -474,6 +689,20 @@
         </w:rPr>
         <w:t>Are there any extra functions you would like to see in the application as afterthought?</w:t>
       </w:r>
+    </w:p>
+    <w:p>
+      <w:pPr>
+        <w:pStyle w:val="Lijstalinea"/>
+        <w:numPr>
+          <w:ilvl w:val="0"/>
+          <w:numId w:val="5"/>
+        </w:numPr>
+        <w:rPr>
+          <w:sz w:val="24"/>
+          <w:szCs w:val="24"/>
+          <w:lang w:val="en-US"/>
+        </w:rPr>
+      </w:pPr>
     </w:p>
     <w:p>
       <w:pPr>
@@ -529,8 +758,58 @@
 </w:document>
 </file>
 
+<file path=word/endnotes.xml><?xml version="1.0" encoding="utf-8"?>
+<w:endnotes xmlns:wpc="http://schemas.microsoft.com/office/word/2010/wordprocessingCanvas" xmlns:cx="http://schemas.microsoft.com/office/drawing/2014/chartex" xmlns:cx1="http://schemas.microsoft.com/office/drawing/2015/9/8/chartex" xmlns:cx2="http://schemas.microsoft.com/office/drawing/2015/10/21/chartex" xmlns:mc="http://schemas.openxmlformats.org/markup-compatibility/2006" xmlns:o="urn:schemas-microsoft-com:office:office" xmlns:r="http://schemas.openxmlformats.org/officeDocument/2006/relationships" xmlns:m="http://schemas.openxmlformats.org/officeDocument/2006/math" xmlns:v="urn:schemas-microsoft-com:vml" xmlns:wp14="http://schemas.microsoft.com/office/word/2010/wordprocessingDrawing" xmlns:wp="http://schemas.openxmlformats.org/drawingml/2006/wordprocessingDrawing" xmlns:w10="urn:schemas-microsoft-com:office:word" xmlns:w="http://schemas.openxmlformats.org/wordprocessingml/2006/main" xmlns:w14="http://schemas.microsoft.com/office/word/2010/wordml" xmlns:w15="http://schemas.microsoft.com/office/word/2012/wordml" xmlns:w16se="http://schemas.microsoft.com/office/word/2015/wordml/symex" xmlns:wpg="http://schemas.microsoft.com/office/word/2010/wordprocessingGroup" xmlns:wpi="http://schemas.microsoft.com/office/word/2010/wordprocessingInk" xmlns:wne="http://schemas.microsoft.com/office/word/2006/wordml" xmlns:wps="http://schemas.microsoft.com/office/word/2010/wordprocessingShape" mc:Ignorable="w14 w15 w16se wp14">
+  <w:endnote w:type="separator" w:id="-1">
+    <w:p>
+      <w:pPr>
+        <w:spacing w:after="0" w:line="240" w:lineRule="auto"/>
+      </w:pPr>
+      <w:r>
+        <w:separator/>
+      </w:r>
+    </w:p>
+  </w:endnote>
+  <w:endnote w:type="continuationSeparator" w:id="0">
+    <w:p>
+      <w:pPr>
+        <w:spacing w:after="0" w:line="240" w:lineRule="auto"/>
+      </w:pPr>
+      <w:r>
+        <w:continuationSeparator/>
+      </w:r>
+    </w:p>
+  </w:endnote>
+</w:endnotes>
+</file>
+
+<file path=word/footnotes.xml><?xml version="1.0" encoding="utf-8"?>
+<w:footnotes xmlns:wpc="http://schemas.microsoft.com/office/word/2010/wordprocessingCanvas" xmlns:cx="http://schemas.microsoft.com/office/drawing/2014/chartex" xmlns:cx1="http://schemas.microsoft.com/office/drawing/2015/9/8/chartex" xmlns:cx2="http://schemas.microsoft.com/office/drawing/2015/10/21/chartex" xmlns:mc="http://schemas.openxmlformats.org/markup-compatibility/2006" xmlns:o="urn:schemas-microsoft-com:office:office" xmlns:r="http://schemas.openxmlformats.org/officeDocument/2006/relationships" xmlns:m="http://schemas.openxmlformats.org/officeDocument/2006/math" xmlns:v="urn:schemas-microsoft-com:vml" xmlns:wp14="http://schemas.microsoft.com/office/word/2010/wordprocessingDrawing" xmlns:wp="http://schemas.openxmlformats.org/drawingml/2006/wordprocessingDrawing" xmlns:w10="urn:schemas-microsoft-com:office:word" xmlns:w="http://schemas.openxmlformats.org/wordprocessingml/2006/main" xmlns:w14="http://schemas.microsoft.com/office/word/2010/wordml" xmlns:w15="http://schemas.microsoft.com/office/word/2012/wordml" xmlns:w16se="http://schemas.microsoft.com/office/word/2015/wordml/symex" xmlns:wpg="http://schemas.microsoft.com/office/word/2010/wordprocessingGroup" xmlns:wpi="http://schemas.microsoft.com/office/word/2010/wordprocessingInk" xmlns:wne="http://schemas.microsoft.com/office/word/2006/wordml" xmlns:wps="http://schemas.microsoft.com/office/word/2010/wordprocessingShape" mc:Ignorable="w14 w15 w16se wp14">
+  <w:footnote w:type="separator" w:id="-1">
+    <w:p>
+      <w:pPr>
+        <w:spacing w:after="0" w:line="240" w:lineRule="auto"/>
+      </w:pPr>
+      <w:r>
+        <w:separator/>
+      </w:r>
+    </w:p>
+  </w:footnote>
+  <w:footnote w:type="continuationSeparator" w:id="0">
+    <w:p>
+      <w:pPr>
+        <w:spacing w:after="0" w:line="240" w:lineRule="auto"/>
+      </w:pPr>
+      <w:r>
+        <w:continuationSeparator/>
+      </w:r>
+    </w:p>
+  </w:footnote>
+</w:footnotes>
+</file>
+
 <file path=word/numbering.xml><?xml version="1.0" encoding="utf-8"?>
-<w:numbering xmlns:wpc="http://schemas.microsoft.com/office/word/2010/wordprocessingCanvas" xmlns:mc="http://schemas.openxmlformats.org/markup-compatibility/2006" xmlns:o="urn:schemas-microsoft-com:office:office" xmlns:r="http://schemas.openxmlformats.org/officeDocument/2006/relationships" xmlns:m="http://schemas.openxmlformats.org/officeDocument/2006/math" xmlns:v="urn:schemas-microsoft-com:vml" xmlns:wp14="http://schemas.microsoft.com/office/word/2010/wordprocessingDrawing" xmlns:wp="http://schemas.openxmlformats.org/drawingml/2006/wordprocessingDrawing" xmlns:w10="urn:schemas-microsoft-com:office:word" xmlns:w="http://schemas.openxmlformats.org/wordprocessingml/2006/main" xmlns:w14="http://schemas.microsoft.com/office/word/2010/wordml" xmlns:w15="http://schemas.microsoft.com/office/word/2012/wordml" xmlns:wpg="http://schemas.microsoft.com/office/word/2010/wordprocessingGroup" xmlns:wpi="http://schemas.microsoft.com/office/word/2010/wordprocessingInk" xmlns:wne="http://schemas.microsoft.com/office/word/2006/wordml" xmlns:wps="http://schemas.microsoft.com/office/word/2010/wordprocessingShape" mc:Ignorable="w14 w15 wp14">
+<w:numbering xmlns:wpc="http://schemas.microsoft.com/office/word/2010/wordprocessingCanvas" xmlns:cx="http://schemas.microsoft.com/office/drawing/2014/chartex" xmlns:cx1="http://schemas.microsoft.com/office/drawing/2015/9/8/chartex" xmlns:cx2="http://schemas.microsoft.com/office/drawing/2015/10/21/chartex" xmlns:mc="http://schemas.openxmlformats.org/markup-compatibility/2006" xmlns:o="urn:schemas-microsoft-com:office:office" xmlns:r="http://schemas.openxmlformats.org/officeDocument/2006/relationships" xmlns:m="http://schemas.openxmlformats.org/officeDocument/2006/math" xmlns:v="urn:schemas-microsoft-com:vml" xmlns:wp14="http://schemas.microsoft.com/office/word/2010/wordprocessingDrawing" xmlns:wp="http://schemas.openxmlformats.org/drawingml/2006/wordprocessingDrawing" xmlns:w10="urn:schemas-microsoft-com:office:word" xmlns:w="http://schemas.openxmlformats.org/wordprocessingml/2006/main" xmlns:w14="http://schemas.microsoft.com/office/word/2010/wordml" xmlns:w15="http://schemas.microsoft.com/office/word/2012/wordml" xmlns:w16se="http://schemas.microsoft.com/office/word/2015/wordml/symex" xmlns:wpg="http://schemas.microsoft.com/office/word/2010/wordprocessingGroup" xmlns:wpi="http://schemas.microsoft.com/office/word/2010/wordprocessingInk" xmlns:wne="http://schemas.microsoft.com/office/word/2006/wordml" xmlns:wps="http://schemas.microsoft.com/office/word/2010/wordprocessingShape" mc:Ignorable="w14 w15 w16se wp14">
   <w:abstractNum w:abstractNumId="0" w15:restartNumberingAfterBreak="0">
     <w:nsid w:val="07700178"/>
     <w:multiLevelType w:val="hybridMultilevel"/>
@@ -884,6 +1163,118 @@
       </w:pPr>
       <w:rPr>
         <w:rFonts w:ascii="Symbol" w:hAnsi="Symbol" w:hint="default"/>
+      </w:rPr>
+    </w:lvl>
+    <w:lvl w:ilvl="1" w:tplc="04130003" w:tentative="1">
+      <w:start w:val="1"/>
+      <w:numFmt w:val="bullet"/>
+      <w:lvlText w:val="o"/>
+      <w:lvlJc w:val="left"/>
+      <w:pPr>
+        <w:ind w:left="1440" w:hanging="360"/>
+      </w:pPr>
+      <w:rPr>
+        <w:rFonts w:ascii="Courier New" w:hAnsi="Courier New" w:cs="Courier New" w:hint="default"/>
+      </w:rPr>
+    </w:lvl>
+    <w:lvl w:ilvl="2" w:tplc="04130005" w:tentative="1">
+      <w:start w:val="1"/>
+      <w:numFmt w:val="bullet"/>
+      <w:lvlText w:val=""/>
+      <w:lvlJc w:val="left"/>
+      <w:pPr>
+        <w:ind w:left="2160" w:hanging="360"/>
+      </w:pPr>
+      <w:rPr>
+        <w:rFonts w:ascii="Wingdings" w:hAnsi="Wingdings" w:hint="default"/>
+      </w:rPr>
+    </w:lvl>
+    <w:lvl w:ilvl="3" w:tplc="04130001" w:tentative="1">
+      <w:start w:val="1"/>
+      <w:numFmt w:val="bullet"/>
+      <w:lvlText w:val=""/>
+      <w:lvlJc w:val="left"/>
+      <w:pPr>
+        <w:ind w:left="2880" w:hanging="360"/>
+      </w:pPr>
+      <w:rPr>
+        <w:rFonts w:ascii="Symbol" w:hAnsi="Symbol" w:hint="default"/>
+      </w:rPr>
+    </w:lvl>
+    <w:lvl w:ilvl="4" w:tplc="04130003" w:tentative="1">
+      <w:start w:val="1"/>
+      <w:numFmt w:val="bullet"/>
+      <w:lvlText w:val="o"/>
+      <w:lvlJc w:val="left"/>
+      <w:pPr>
+        <w:ind w:left="3600" w:hanging="360"/>
+      </w:pPr>
+      <w:rPr>
+        <w:rFonts w:ascii="Courier New" w:hAnsi="Courier New" w:cs="Courier New" w:hint="default"/>
+      </w:rPr>
+    </w:lvl>
+    <w:lvl w:ilvl="5" w:tplc="04130005" w:tentative="1">
+      <w:start w:val="1"/>
+      <w:numFmt w:val="bullet"/>
+      <w:lvlText w:val=""/>
+      <w:lvlJc w:val="left"/>
+      <w:pPr>
+        <w:ind w:left="4320" w:hanging="360"/>
+      </w:pPr>
+      <w:rPr>
+        <w:rFonts w:ascii="Wingdings" w:hAnsi="Wingdings" w:hint="default"/>
+      </w:rPr>
+    </w:lvl>
+    <w:lvl w:ilvl="6" w:tplc="04130001" w:tentative="1">
+      <w:start w:val="1"/>
+      <w:numFmt w:val="bullet"/>
+      <w:lvlText w:val=""/>
+      <w:lvlJc w:val="left"/>
+      <w:pPr>
+        <w:ind w:left="5040" w:hanging="360"/>
+      </w:pPr>
+      <w:rPr>
+        <w:rFonts w:ascii="Symbol" w:hAnsi="Symbol" w:hint="default"/>
+      </w:rPr>
+    </w:lvl>
+    <w:lvl w:ilvl="7" w:tplc="04130003" w:tentative="1">
+      <w:start w:val="1"/>
+      <w:numFmt w:val="bullet"/>
+      <w:lvlText w:val="o"/>
+      <w:lvlJc w:val="left"/>
+      <w:pPr>
+        <w:ind w:left="5760" w:hanging="360"/>
+      </w:pPr>
+      <w:rPr>
+        <w:rFonts w:ascii="Courier New" w:hAnsi="Courier New" w:cs="Courier New" w:hint="default"/>
+      </w:rPr>
+    </w:lvl>
+    <w:lvl w:ilvl="8" w:tplc="04130005" w:tentative="1">
+      <w:start w:val="1"/>
+      <w:numFmt w:val="bullet"/>
+      <w:lvlText w:val=""/>
+      <w:lvlJc w:val="left"/>
+      <w:pPr>
+        <w:ind w:left="6480" w:hanging="360"/>
+      </w:pPr>
+      <w:rPr>
+        <w:rFonts w:ascii="Wingdings" w:hAnsi="Wingdings" w:hint="default"/>
+      </w:rPr>
+    </w:lvl>
+  </w:abstractNum>
+  <w:abstractNum w:abstractNumId="4" w15:restartNumberingAfterBreak="0">
+    <w:nsid w:val="710769BE"/>
+    <w:multiLevelType w:val="hybridMultilevel"/>
+    <w:tmpl w:val="1402171E"/>
+    <w:lvl w:ilvl="0" w:tplc="647E9BF2">
+      <w:numFmt w:val="bullet"/>
+      <w:lvlText w:val="-"/>
+      <w:lvlJc w:val="left"/>
+      <w:pPr>
+        <w:ind w:left="720" w:hanging="360"/>
+      </w:pPr>
+      <w:rPr>
+        <w:rFonts w:ascii="Calibri" w:eastAsiaTheme="minorHAnsi" w:hAnsi="Calibri" w:cs="Calibri" w:hint="default"/>
       </w:rPr>
     </w:lvl>
     <w:lvl w:ilvl="1" w:tplc="04130003" w:tentative="1">
@@ -995,11 +1386,14 @@
   <w:num w:numId="4">
     <w:abstractNumId w:val="0"/>
   </w:num>
+  <w:num w:numId="5">
+    <w:abstractNumId w:val="4"/>
+  </w:num>
 </w:numbering>
 </file>
 
 <file path=word/styles.xml><?xml version="1.0" encoding="utf-8"?>
-<w:styles xmlns:mc="http://schemas.openxmlformats.org/markup-compatibility/2006" xmlns:r="http://schemas.openxmlformats.org/officeDocument/2006/relationships" xmlns:w="http://schemas.openxmlformats.org/wordprocessingml/2006/main" xmlns:w14="http://schemas.microsoft.com/office/word/2010/wordml" xmlns:w15="http://schemas.microsoft.com/office/word/2012/wordml" mc:Ignorable="w14 w15">
+<w:styles xmlns:mc="http://schemas.openxmlformats.org/markup-compatibility/2006" xmlns:r="http://schemas.openxmlformats.org/officeDocument/2006/relationships" xmlns:w="http://schemas.openxmlformats.org/wordprocessingml/2006/main" xmlns:w14="http://schemas.microsoft.com/office/word/2010/wordml" xmlns:w15="http://schemas.microsoft.com/office/word/2012/wordml" xmlns:w16se="http://schemas.microsoft.com/office/word/2015/wordml/symex" mc:Ignorable="w14 w15 w16se">
   <w:docDefaults>
     <w:rPrDefault>
       <w:rPr>
@@ -1015,7 +1409,7 @@
       </w:pPr>
     </w:pPrDefault>
   </w:docDefaults>
-  <w:latentStyles w:defLockedState="0" w:defUIPriority="99" w:defSemiHidden="0" w:defUnhideWhenUsed="0" w:defQFormat="0" w:count="371">
+  <w:latentStyles w:defLockedState="0" w:defUIPriority="99" w:defSemiHidden="0" w:defUnhideWhenUsed="0" w:defQFormat="0" w:count="372">
     <w:lsdException w:name="Normal" w:uiPriority="0" w:qFormat="1"/>
     <w:lsdException w:name="heading 1" w:uiPriority="9" w:qFormat="1"/>
     <w:lsdException w:name="heading 2" w:semiHidden="1" w:uiPriority="9" w:unhideWhenUsed="1" w:qFormat="1"/>
@@ -1121,7 +1515,6 @@
     <w:lsdException w:name="HTML Sample" w:semiHidden="1" w:unhideWhenUsed="1"/>
     <w:lsdException w:name="HTML Typewriter" w:semiHidden="1" w:unhideWhenUsed="1"/>
     <w:lsdException w:name="HTML Variable" w:semiHidden="1" w:unhideWhenUsed="1"/>
-    <w:lsdException w:name="Normal Table" w:semiHidden="1" w:unhideWhenUsed="1"/>
     <w:lsdException w:name="annotation subject" w:semiHidden="1" w:unhideWhenUsed="1"/>
     <w:lsdException w:name="No List" w:semiHidden="1" w:unhideWhenUsed="1"/>
     <w:lsdException w:name="Outline List 1" w:semiHidden="1" w:unhideWhenUsed="1"/>
@@ -1168,10 +1561,8 @@
     <w:lsdException w:name="Table Subtle 2" w:semiHidden="1" w:unhideWhenUsed="1"/>
     <w:lsdException w:name="Table Web 1" w:semiHidden="1" w:unhideWhenUsed="1"/>
     <w:lsdException w:name="Table Web 2" w:semiHidden="1" w:unhideWhenUsed="1"/>
-    <w:lsdException w:name="Table Web 3" w:semiHidden="1" w:unhideWhenUsed="1"/>
     <w:lsdException w:name="Balloon Text" w:semiHidden="1" w:unhideWhenUsed="1"/>
     <w:lsdException w:name="Table Grid" w:uiPriority="39"/>
-    <w:lsdException w:name="Table Theme" w:semiHidden="1" w:unhideWhenUsed="1"/>
     <w:lsdException w:name="Placeholder Text" w:semiHidden="1"/>
     <w:lsdException w:name="No Spacing" w:uiPriority="1" w:qFormat="1"/>
     <w:lsdException w:name="Light Shading" w:uiPriority="60"/>
@@ -1387,6 +1778,7 @@
     <w:lsdException w:name="List Table 5 Dark Accent 6" w:uiPriority="50"/>
     <w:lsdException w:name="List Table 6 Colorful Accent 6" w:uiPriority="51"/>
     <w:lsdException w:name="List Table 7 Colorful Accent 6" w:uiPriority="52"/>
+    <w:lsdException w:name="Mention" w:semiHidden="1" w:unhideWhenUsed="1"/>
   </w:latentStyles>
   <w:style w:type="paragraph" w:default="1" w:styleId="Standaard">
     <w:name w:val="Normal"/>
@@ -1429,6 +1821,89 @@
       <w:ind w:left="720"/>
       <w:contextualSpacing/>
     </w:pPr>
+  </w:style>
+  <w:style w:type="paragraph" w:styleId="Geenafstand">
+    <w:name w:val="No Spacing"/>
+    <w:uiPriority w:val="1"/>
+    <w:qFormat/>
+    <w:rsid w:val="00B636F7"/>
+    <w:pPr>
+      <w:spacing w:after="0" w:line="240" w:lineRule="auto"/>
+    </w:pPr>
+  </w:style>
+  <w:style w:type="paragraph" w:styleId="Ballontekst">
+    <w:name w:val="Balloon Text"/>
+    <w:basedOn w:val="Standaard"/>
+    <w:link w:val="BallontekstChar"/>
+    <w:uiPriority w:val="99"/>
+    <w:semiHidden/>
+    <w:unhideWhenUsed/>
+    <w:rsid w:val="0036641A"/>
+    <w:pPr>
+      <w:spacing w:after="0" w:line="240" w:lineRule="auto"/>
+    </w:pPr>
+    <w:rPr>
+      <w:rFonts w:ascii="Segoe UI" w:hAnsi="Segoe UI" w:cs="Segoe UI"/>
+      <w:sz w:val="18"/>
+      <w:szCs w:val="18"/>
+    </w:rPr>
+  </w:style>
+  <w:style w:type="character" w:customStyle="1" w:styleId="BallontekstChar">
+    <w:name w:val="Ballontekst Char"/>
+    <w:basedOn w:val="Standaardalinea-lettertype"/>
+    <w:link w:val="Ballontekst"/>
+    <w:uiPriority w:val="99"/>
+    <w:semiHidden/>
+    <w:rsid w:val="0036641A"/>
+    <w:rPr>
+      <w:rFonts w:ascii="Segoe UI" w:hAnsi="Segoe UI" w:cs="Segoe UI"/>
+      <w:sz w:val="18"/>
+      <w:szCs w:val="18"/>
+    </w:rPr>
+  </w:style>
+  <w:style w:type="paragraph" w:styleId="Koptekst">
+    <w:name w:val="header"/>
+    <w:basedOn w:val="Standaard"/>
+    <w:link w:val="KoptekstChar"/>
+    <w:uiPriority w:val="99"/>
+    <w:unhideWhenUsed/>
+    <w:rsid w:val="00C35ED0"/>
+    <w:pPr>
+      <w:tabs>
+        <w:tab w:val="center" w:pos="4536"/>
+        <w:tab w:val="right" w:pos="9072"/>
+      </w:tabs>
+      <w:spacing w:after="0" w:line="240" w:lineRule="auto"/>
+    </w:pPr>
+  </w:style>
+  <w:style w:type="character" w:customStyle="1" w:styleId="KoptekstChar">
+    <w:name w:val="Koptekst Char"/>
+    <w:basedOn w:val="Standaardalinea-lettertype"/>
+    <w:link w:val="Koptekst"/>
+    <w:uiPriority w:val="99"/>
+    <w:rsid w:val="00C35ED0"/>
+  </w:style>
+  <w:style w:type="paragraph" w:styleId="Voettekst">
+    <w:name w:val="footer"/>
+    <w:basedOn w:val="Standaard"/>
+    <w:link w:val="VoettekstChar"/>
+    <w:uiPriority w:val="99"/>
+    <w:unhideWhenUsed/>
+    <w:rsid w:val="00C35ED0"/>
+    <w:pPr>
+      <w:tabs>
+        <w:tab w:val="center" w:pos="4536"/>
+        <w:tab w:val="right" w:pos="9072"/>
+      </w:tabs>
+      <w:spacing w:after="0" w:line="240" w:lineRule="auto"/>
+    </w:pPr>
+  </w:style>
+  <w:style w:type="character" w:customStyle="1" w:styleId="VoettekstChar">
+    <w:name w:val="Voettekst Char"/>
+    <w:basedOn w:val="Standaardalinea-lettertype"/>
+    <w:link w:val="Voettekst"/>
+    <w:uiPriority w:val="99"/>
+    <w:rsid w:val="00C35ED0"/>
   </w:style>
 </w:styles>
 </file>

</xml_diff>